<commit_message>
Add week 2 meeting minutes
</commit_message>
<xml_diff>
--- a/Minutes/CS 440 Meeting Minutes.docx
+++ b/Minutes/CS 440 Meeting Minutes.docx
@@ -354,7 +354,7 @@
           <w:szCs w:val="24"/>
           <w:rtl w:val="0"/>
         </w:rPr>
-        <w:t xml:space="preserve">Each of our team members had completed their own brainstorming assignment for the development project. In the meeting we had analyzed the benefits for choosing each option. Karan had a great development project idea that involved a Virtual Room where people can collaborate and obtain the face-to-face sentiment that is currently being lost due to the pandemic. Alekh had sent the email to Professor Bell regarding our choice for the coding project and had provided us with the final copies. Maseeh had created a discord channel that we can all communicate on. Ayaan had created Google Documents for the first few assignments and set up the templating according to the specifications.  </w:t>
+        <w:t xml:space="preserve">Each of our team members had completed their own brainstorming assignment for the development project. In the meeting, we had analyzed the benefits of choosing each option. Karan had a great development project idea that involved a Virtual Room where people can collaborate and obtain the face-to-face sentiment that is currently being lost due to the pandemic. Alekh had sent the email to Professor Bell regarding our choice for the coding project and had provided us with the final copies. Maseeh had created a discord channel that we can all communicate on. Ayaan had created Google Documents for the first few assignments and set up the templating according to the specifications.  </w:t>
       </w:r>
     </w:p>
     <w:p>
@@ -408,7 +408,7 @@
           <w:szCs w:val="24"/>
           <w:rtl w:val="0"/>
         </w:rPr>
-        <w:t xml:space="preserve">This week we had separated the amount of work on the first scenario assignment among our group members. Maseeh is accountable for the introduction to our scenario and setting the scene for our particular use case. Karan is in charge of describing how our product works and how it can be effectively implemented in the real-world. Ayaan is working on the benefits of the first scenario and how our product fares against its competitors. Alekh is creating a UML diagram that depicts the process and actions performed in the first scenario. Each of us had also set up the Jira Software and VPN so that we are ready to start our sprint on Monday. </w:t>
+        <w:t xml:space="preserve">This week we had separated the amount of work on the first scenario assignment among our group members. Maseeh is accountable for the introduction to our scenario and setting the scene for our particular use case. Karan is in charge of describing how our product works and how it can be effectively implemented in the real world. Ayaan is working on the benefits of the first scenario and how our product fares against its competitors. Alekh is creating a UML diagram that depicts the process and actions performed in the first scenario. Each of us had also set up the Jira Software and VPN so that we are ready to start our sprint on Monday. </w:t>
       </w:r>
     </w:p>
     <w:p>
@@ -425,6 +425,552 @@
     <w:p>
       <w:pPr>
         <w:jc w:val="left"/>
+        <w:rPr>
+          <w:b w:val="1"/>
+          <w:sz w:val="24"/>
+          <w:szCs w:val="24"/>
+        </w:rPr>
+      </w:pPr>
+      <w:r>
+        <w:rPr>
+          <w:b w:val="1"/>
+          <w:sz w:val="24"/>
+          <w:szCs w:val="24"/>
+          <w:rtl w:val="0"/>
+        </w:rPr>
+        <w:t xml:space="preserve">Individual Action Items:</w:t>
+      </w:r>
+    </w:p>
+    <w:p>
+      <w:pPr>
+        <w:numPr>
+          <w:ilvl w:val="0"/>
+          <w:numId w:val="2"/>
+        </w:numPr>
+        <w:ind w:left="720" w:hanging="360"/>
+        <w:rPr>
+          <w:u w:val="none"/>
+        </w:rPr>
+      </w:pPr>
+      <w:r>
+        <w:rPr>
+          <w:b w:val="1"/>
+          <w:rtl w:val="0"/>
+        </w:rPr>
+        <w:t xml:space="preserve">Ayaan:</w:t>
+      </w:r>
+      <w:r>
+        <w:rPr>
+          <w:rtl w:val="0"/>
+        </w:rPr>
+        <w:t xml:space="preserve"> Write about the benefits of the first scenario and improvements in quality of life</w:t>
+      </w:r>
+      <w:r>
+        <w:rPr>
+          <w:rtl w:val="0"/>
+        </w:rPr>
+      </w:r>
+    </w:p>
+    <w:p>
+      <w:pPr>
+        <w:numPr>
+          <w:ilvl w:val="0"/>
+          <w:numId w:val="2"/>
+        </w:numPr>
+        <w:ind w:left="720" w:hanging="360"/>
+        <w:rPr>
+          <w:u w:val="none"/>
+        </w:rPr>
+      </w:pPr>
+      <w:r>
+        <w:rPr>
+          <w:b w:val="1"/>
+          <w:rtl w:val="0"/>
+        </w:rPr>
+        <w:t xml:space="preserve">Alekh:</w:t>
+      </w:r>
+      <w:r>
+        <w:rPr>
+          <w:rtl w:val="0"/>
+        </w:rPr>
+        <w:t xml:space="preserve"> Create UML diagram depicting the first scenario</w:t>
+      </w:r>
+    </w:p>
+    <w:p>
+      <w:pPr>
+        <w:numPr>
+          <w:ilvl w:val="0"/>
+          <w:numId w:val="2"/>
+        </w:numPr>
+        <w:ind w:left="720" w:hanging="360"/>
+        <w:rPr>
+          <w:u w:val="none"/>
+        </w:rPr>
+      </w:pPr>
+      <w:r>
+        <w:rPr>
+          <w:b w:val="1"/>
+          <w:rtl w:val="0"/>
+        </w:rPr>
+        <w:t xml:space="preserve">Karan:</w:t>
+      </w:r>
+      <w:r>
+        <w:rPr>
+          <w:rtl w:val="0"/>
+        </w:rPr>
+        <w:t xml:space="preserve"> Write about how our product works in the first scenario</w:t>
+      </w:r>
+      <w:r>
+        <w:rPr>
+          <w:rtl w:val="0"/>
+        </w:rPr>
+      </w:r>
+    </w:p>
+    <w:p>
+      <w:pPr>
+        <w:numPr>
+          <w:ilvl w:val="0"/>
+          <w:numId w:val="2"/>
+        </w:numPr>
+        <w:ind w:left="720" w:hanging="360"/>
+        <w:rPr>
+          <w:u w:val="none"/>
+        </w:rPr>
+      </w:pPr>
+      <w:r>
+        <w:rPr>
+          <w:b w:val="1"/>
+          <w:rtl w:val="0"/>
+        </w:rPr>
+        <w:t xml:space="preserve">Maseeh:</w:t>
+      </w:r>
+      <w:r>
+        <w:rPr>
+          <w:rtl w:val="0"/>
+        </w:rPr>
+        <w:t xml:space="preserve"> Write introduction and set the scene for first scenario</w:t>
+      </w:r>
+      <w:r>
+        <w:rPr>
+          <w:rtl w:val="0"/>
+        </w:rPr>
+      </w:r>
+    </w:p>
+    <w:p>
+      <w:pPr>
+        <w:ind w:left="0" w:firstLine="0"/>
+        <w:rPr>
+          <w:b w:val="1"/>
+        </w:rPr>
+      </w:pPr>
+      <w:r>
+        <w:br w:type="page"/>
+      </w:r>
+      <w:r>
+        <w:rPr>
+          <w:rtl w:val="0"/>
+        </w:rPr>
+      </w:r>
+    </w:p>
+    <w:p>
+      <w:pPr>
+        <w:jc w:val="center"/>
+        <w:rPr>
+          <w:b w:val="1"/>
+          <w:sz w:val="26"/>
+          <w:szCs w:val="26"/>
+        </w:rPr>
+      </w:pPr>
+      <w:r>
+        <w:rPr>
+          <w:b w:val="1"/>
+          <w:sz w:val="26"/>
+          <w:szCs w:val="26"/>
+          <w:rtl w:val="0"/>
+        </w:rPr>
+        <w:t xml:space="preserve">CS 440 Meeting Minutes</w:t>
+      </w:r>
+    </w:p>
+    <w:p>
+      <w:pPr>
+        <w:rPr>
+          <w:b w:val="1"/>
+          <w:sz w:val="24"/>
+          <w:szCs w:val="24"/>
+        </w:rPr>
+      </w:pPr>
+      <w:r>
+        <w:rPr>
+          <w:rtl w:val="0"/>
+        </w:rPr>
+      </w:r>
+    </w:p>
+    <w:p>
+      <w:pPr>
+        <w:spacing w:after="160" w:line="256.7994545454545" w:lineRule="auto"/>
+        <w:jc w:val="both"/>
+        <w:rPr>
+          <w:u w:val="single"/>
+        </w:rPr>
+      </w:pPr>
+      <w:r>
+        <w:rPr>
+          <w:b w:val="1"/>
+          <w:sz w:val="24"/>
+          <w:szCs w:val="24"/>
+          <w:rtl w:val="0"/>
+        </w:rPr>
+        <w:t xml:space="preserve">Group: </w:t>
+      </w:r>
+      <w:r>
+        <w:rPr>
+          <w:sz w:val="24"/>
+          <w:szCs w:val="24"/>
+          <w:u w:val="single"/>
+          <w:rtl w:val="0"/>
+        </w:rPr>
+        <w:t xml:space="preserve">14    </w:t>
+      </w:r>
+      <w:r>
+        <w:rPr>
+          <w:sz w:val="24"/>
+          <w:szCs w:val="24"/>
+          <w:rtl w:val="0"/>
+        </w:rPr>
+        <w:t xml:space="preserve">  </w:t>
+      </w:r>
+      <w:r>
+        <w:rPr>
+          <w:b w:val="1"/>
+          <w:sz w:val="24"/>
+          <w:szCs w:val="24"/>
+          <w:rtl w:val="0"/>
+        </w:rPr>
+        <w:t xml:space="preserve">Date</w:t>
+      </w:r>
+      <w:r>
+        <w:rPr>
+          <w:sz w:val="24"/>
+          <w:szCs w:val="24"/>
+          <w:rtl w:val="0"/>
+        </w:rPr>
+        <w:t xml:space="preserve">: </w:t>
+      </w:r>
+      <w:r>
+        <w:rPr>
+          <w:sz w:val="24"/>
+          <w:szCs w:val="24"/>
+          <w:u w:val="single"/>
+          <w:rtl w:val="0"/>
+        </w:rPr>
+        <w:t xml:space="preserve">2/3/2021  </w:t>
+      </w:r>
+      <w:r>
+        <w:rPr>
+          <w:sz w:val="24"/>
+          <w:szCs w:val="24"/>
+          <w:rtl w:val="0"/>
+        </w:rPr>
+        <w:t xml:space="preserve">  </w:t>
+      </w:r>
+      <w:r>
+        <w:rPr>
+          <w:b w:val="1"/>
+          <w:sz w:val="24"/>
+          <w:szCs w:val="24"/>
+          <w:rtl w:val="0"/>
+        </w:rPr>
+        <w:t xml:space="preserve">Time:</w:t>
+      </w:r>
+      <w:r>
+        <w:rPr>
+          <w:sz w:val="24"/>
+          <w:szCs w:val="24"/>
+          <w:rtl w:val="0"/>
+        </w:rPr>
+        <w:t xml:space="preserve"> </w:t>
+      </w:r>
+      <w:r>
+        <w:rPr>
+          <w:sz w:val="24"/>
+          <w:szCs w:val="24"/>
+          <w:u w:val="single"/>
+          <w:rtl w:val="0"/>
+        </w:rPr>
+        <w:t xml:space="preserve">18:30                 </w:t>
+      </w:r>
+      <w:r>
+        <w:rPr>
+          <w:sz w:val="24"/>
+          <w:szCs w:val="24"/>
+          <w:rtl w:val="0"/>
+        </w:rPr>
+        <w:t xml:space="preserve">  </w:t>
+      </w:r>
+      <w:r>
+        <w:rPr>
+          <w:b w:val="1"/>
+          <w:sz w:val="24"/>
+          <w:szCs w:val="24"/>
+          <w:rtl w:val="0"/>
+        </w:rPr>
+        <w:t xml:space="preserve">Duration: </w:t>
+      </w:r>
+      <w:r>
+        <w:rPr>
+          <w:sz w:val="24"/>
+          <w:szCs w:val="24"/>
+          <w:u w:val="single"/>
+          <w:rtl w:val="0"/>
+        </w:rPr>
+        <w:t xml:space="preserve">70 minutes  </w:t>
+        <w:tab/>
+      </w:r>
+      <w:r>
+        <w:rPr>
+          <w:rtl w:val="0"/>
+        </w:rPr>
+      </w:r>
+    </w:p>
+    <w:p>
+      <w:pPr>
+        <w:spacing w:after="160" w:line="256.7994545454545" w:lineRule="auto"/>
+        <w:rPr/>
+      </w:pPr>
+      <w:r>
+        <w:rPr>
+          <w:b w:val="1"/>
+          <w:rtl w:val="0"/>
+        </w:rPr>
+        <w:t xml:space="preserve">Present, on time:</w:t>
+      </w:r>
+      <w:r>
+        <w:rPr>
+          <w:rtl w:val="0"/>
+        </w:rPr>
+        <w:t xml:space="preserve"> Alekh Meka, Ayaan Siddiqui, Karan Vishwakarma, Maseeh Khan</w:t>
+      </w:r>
+    </w:p>
+    <w:p>
+      <w:pPr>
+        <w:spacing w:after="160" w:line="256.7994545454545" w:lineRule="auto"/>
+        <w:rPr/>
+      </w:pPr>
+      <w:r>
+        <w:rPr>
+          <w:b w:val="1"/>
+          <w:rtl w:val="0"/>
+        </w:rPr>
+        <w:t xml:space="preserve">Present, not on time:</w:t>
+      </w:r>
+      <w:r>
+        <w:rPr>
+          <w:rtl w:val="0"/>
+        </w:rPr>
+        <w:t xml:space="preserve"> None</w:t>
+      </w:r>
+    </w:p>
+    <w:p>
+      <w:pPr>
+        <w:spacing w:line="256.7994545454545" w:lineRule="auto"/>
+        <w:rPr/>
+      </w:pPr>
+      <w:r>
+        <w:rPr>
+          <w:b w:val="1"/>
+          <w:rtl w:val="0"/>
+        </w:rPr>
+        <w:t xml:space="preserve">Absent:</w:t>
+      </w:r>
+      <w:r>
+        <w:rPr>
+          <w:rtl w:val="0"/>
+        </w:rPr>
+        <w:t xml:space="preserve"> None</w:t>
+      </w:r>
+    </w:p>
+    <w:p>
+      <w:pPr>
+        <w:spacing w:after="160" w:line="256.7994545454545" w:lineRule="auto"/>
+        <w:rPr>
+          <w:u w:val="single"/>
+        </w:rPr>
+      </w:pPr>
+      <w:r>
+        <w:rPr>
+          <w:u w:val="single"/>
+          <w:rtl w:val="0"/>
+        </w:rPr>
+        <w:t xml:space="preserve">                                                                                                                                                                       </w:t>
+      </w:r>
+    </w:p>
+    <w:p>
+      <w:pPr>
+        <w:spacing w:after="160" w:line="256.7994545454545" w:lineRule="auto"/>
+        <w:rPr>
+          <w:b w:val="1"/>
+          <w:sz w:val="24"/>
+          <w:szCs w:val="24"/>
+        </w:rPr>
+      </w:pPr>
+      <w:r>
+        <w:rPr>
+          <w:b w:val="1"/>
+          <w:sz w:val="24"/>
+          <w:szCs w:val="24"/>
+          <w:rtl w:val="0"/>
+        </w:rPr>
+        <w:t xml:space="preserve">Synopsis:</w:t>
+      </w:r>
+    </w:p>
+    <w:p>
+      <w:pPr>
+        <w:spacing w:after="160" w:line="256.7994545454545" w:lineRule="auto"/>
+        <w:jc w:val="both"/>
+        <w:rPr>
+          <w:b w:val="1"/>
+        </w:rPr>
+      </w:pPr>
+      <w:r>
+        <w:rPr>
+          <w:rFonts w:ascii="Times New Roman" w:cs="Times New Roman" w:eastAsia="Times New Roman" w:hAnsi="Times New Roman"/>
+          <w:sz w:val="24"/>
+          <w:szCs w:val="24"/>
+          <w:rtl w:val="0"/>
+        </w:rPr>
+        <w:t xml:space="preserve">This week our group had formulated a plan of action for the coding project. During this first sprint, we planned to determine the proper methodologies and frameworks to efficiently implement the project. After analyzing the depth of the project, we had decided on creating a web application that tailors the requirements set forth by the previous group. For our backend framework, we had decided on using Node.js with MySQL as our database. For the client facing application we decided to go with either React or Angular.</w:t>
+      </w:r>
+      <w:r>
+        <w:rPr>
+          <w:rtl w:val="0"/>
+        </w:rPr>
+      </w:r>
+    </w:p>
+    <w:p>
+      <w:pPr>
+        <w:rPr>
+          <w:b w:val="1"/>
+        </w:rPr>
+      </w:pPr>
+      <w:r>
+        <w:rPr>
+          <w:rtl w:val="0"/>
+        </w:rPr>
+      </w:r>
+    </w:p>
+    <w:p>
+      <w:pPr>
+        <w:rPr>
+          <w:b w:val="1"/>
+        </w:rPr>
+      </w:pPr>
+      <w:r>
+        <w:rPr>
+          <w:b w:val="1"/>
+          <w:sz w:val="24"/>
+          <w:szCs w:val="24"/>
+          <w:rtl w:val="0"/>
+        </w:rPr>
+        <w:t xml:space="preserve">Recent Individual Accomplishments:</w:t>
+      </w:r>
+      <w:r>
+        <w:rPr>
+          <w:rtl w:val="0"/>
+        </w:rPr>
+      </w:r>
+    </w:p>
+    <w:p>
+      <w:pPr>
+        <w:jc w:val="both"/>
+        <w:rPr>
+          <w:rFonts w:ascii="Times New Roman" w:cs="Times New Roman" w:eastAsia="Times New Roman" w:hAnsi="Times New Roman"/>
+          <w:sz w:val="24"/>
+          <w:szCs w:val="24"/>
+        </w:rPr>
+      </w:pPr>
+      <w:r>
+        <w:rPr>
+          <w:rFonts w:ascii="Times New Roman" w:cs="Times New Roman" w:eastAsia="Times New Roman" w:hAnsi="Times New Roman"/>
+          <w:sz w:val="24"/>
+          <w:szCs w:val="24"/>
+          <w:rtl w:val="0"/>
+        </w:rPr>
+        <w:t xml:space="preserve">After a comprehensive analysis of the purpose and use cases of GPS trail, the team prioritized the work based on the functionality of the system. Following our story points, everyone started their work on different components of the application. Alekh and Ayaan did comprehensive research on front end libraries of React and Angular to implement the user interface. For the backend compatibility, Karan and Maseeh utilized packages from NodeJS for connecting to MySQL database and storing user’s data.</w:t>
+      </w:r>
+    </w:p>
+    <w:p>
+      <w:pPr>
+        <w:jc w:val="both"/>
+        <w:rPr>
+          <w:rFonts w:ascii="Times New Roman" w:cs="Times New Roman" w:eastAsia="Times New Roman" w:hAnsi="Times New Roman"/>
+          <w:sz w:val="24"/>
+          <w:szCs w:val="24"/>
+        </w:rPr>
+      </w:pPr>
+      <w:r>
+        <w:rPr>
+          <w:rtl w:val="0"/>
+        </w:rPr>
+      </w:r>
+    </w:p>
+    <w:p>
+      <w:pPr>
+        <w:rPr>
+          <w:b w:val="1"/>
+        </w:rPr>
+      </w:pPr>
+      <w:r>
+        <w:rPr>
+          <w:b w:val="1"/>
+          <w:sz w:val="24"/>
+          <w:szCs w:val="24"/>
+          <w:rtl w:val="0"/>
+        </w:rPr>
+        <w:t xml:space="preserve">Current Individual Activities:</w:t>
+      </w:r>
+      <w:r>
+        <w:rPr>
+          <w:rtl w:val="0"/>
+        </w:rPr>
+      </w:r>
+    </w:p>
+    <w:p>
+      <w:pPr>
+        <w:jc w:val="both"/>
+        <w:rPr>
+          <w:rFonts w:ascii="Times New Roman" w:cs="Times New Roman" w:eastAsia="Times New Roman" w:hAnsi="Times New Roman"/>
+          <w:sz w:val="24"/>
+          <w:szCs w:val="24"/>
+        </w:rPr>
+      </w:pPr>
+      <w:r>
+        <w:rPr>
+          <w:rFonts w:ascii="Times New Roman" w:cs="Times New Roman" w:eastAsia="Times New Roman" w:hAnsi="Times New Roman"/>
+          <w:sz w:val="24"/>
+          <w:szCs w:val="24"/>
+          <w:rtl w:val="0"/>
+        </w:rPr>
+        <w:t xml:space="preserve">Everyone is focusing on developing a basic infrastructure to support the basic application software. For an interactive user interface, Ayaan and Alekh are planning to develop the front end map and components using APIs of React or Angular framework. Karan is setting up the database tables required for providing the users the relevant information. Maseeh is designing the APIs for streamlining the interaction between the frontend and backend components.</w:t>
+      </w:r>
+    </w:p>
+    <w:p>
+      <w:pPr>
+        <w:jc w:val="both"/>
+        <w:rPr>
+          <w:rFonts w:ascii="Times New Roman" w:cs="Times New Roman" w:eastAsia="Times New Roman" w:hAnsi="Times New Roman"/>
+          <w:sz w:val="24"/>
+          <w:szCs w:val="24"/>
+        </w:rPr>
+      </w:pPr>
+      <w:r>
+        <w:rPr>
+          <w:rtl w:val="0"/>
+        </w:rPr>
+      </w:r>
+    </w:p>
+    <w:p>
+      <w:pPr>
+        <w:jc w:val="both"/>
         <w:rPr>
           <w:b w:val="1"/>
           <w:sz w:val="24"/>
@@ -448,9 +994,7 @@
           <w:numId w:val="1"/>
         </w:numPr>
         <w:ind w:left="720" w:hanging="360"/>
-        <w:rPr>
-          <w:u w:val="none"/>
-        </w:rPr>
+        <w:jc w:val="both"/>
       </w:pPr>
       <w:r>
         <w:rPr>
@@ -463,12 +1007,7 @@
         <w:rPr>
           <w:rtl w:val="0"/>
         </w:rPr>
-        <w:t xml:space="preserve"> Write about benefits of first scenario and improvements in quality of life</w:t>
-      </w:r>
-      <w:r>
-        <w:rPr>
-          <w:rtl w:val="0"/>
-        </w:rPr>
+        <w:t xml:space="preserve"> Learn APIs and REST API design, Set up stories with Jira, research Angular and React</w:t>
       </w:r>
     </w:p>
     <w:p>
@@ -478,9 +1017,7 @@
           <w:numId w:val="1"/>
         </w:numPr>
         <w:ind w:left="720" w:hanging="360"/>
-        <w:rPr>
-          <w:u w:val="none"/>
-        </w:rPr>
+        <w:jc w:val="both"/>
       </w:pPr>
       <w:r>
         <w:rPr>
@@ -493,7 +1030,7 @@
         <w:rPr>
           <w:rtl w:val="0"/>
         </w:rPr>
-        <w:t xml:space="preserve"> Create UML diagram depicting the first scenario</w:t>
+        <w:t xml:space="preserve"> Setting up search bar components for route information in the user interface.</w:t>
       </w:r>
     </w:p>
     <w:p>
@@ -503,9 +1040,7 @@
           <w:numId w:val="1"/>
         </w:numPr>
         <w:ind w:left="720" w:hanging="360"/>
-        <w:rPr>
-          <w:u w:val="none"/>
-        </w:rPr>
+        <w:jc w:val="both"/>
       </w:pPr>
       <w:r>
         <w:rPr>
@@ -518,12 +1053,7 @@
         <w:rPr>
           <w:rtl w:val="0"/>
         </w:rPr>
-        <w:t xml:space="preserve"> Write about how our product works in the first scenario</w:t>
-      </w:r>
-      <w:r>
-        <w:rPr>
-          <w:rtl w:val="0"/>
-        </w:rPr>
+        <w:t xml:space="preserve"> Designing the tables of Database system for the backend application</w:t>
       </w:r>
     </w:p>
     <w:p>
@@ -533,9 +1063,7 @@
           <w:numId w:val="1"/>
         </w:numPr>
         <w:ind w:left="720" w:hanging="360"/>
-        <w:rPr>
-          <w:u w:val="none"/>
-        </w:rPr>
+        <w:jc w:val="both"/>
       </w:pPr>
       <w:r>
         <w:rPr>
@@ -548,32 +1076,8 @@
         <w:rPr>
           <w:rtl w:val="0"/>
         </w:rPr>
-        <w:t xml:space="preserve"> Write introduction and set the scene for first scenario</w:t>
-      </w:r>
-      <w:r>
-        <w:rPr>
-          <w:rtl w:val="0"/>
-        </w:rPr>
-      </w:r>
-    </w:p>
-    <w:p>
-      <w:pPr>
-        <w:jc w:val="left"/>
-        <w:rPr>
-          <w:b w:val="1"/>
-        </w:rPr>
-      </w:pPr>
-      <w:r>
-        <w:rPr>
-          <w:rtl w:val="0"/>
-        </w:rPr>
-      </w:r>
-    </w:p>
-    <w:p>
-      <w:pPr>
-        <w:jc w:val="left"/>
-        <w:rPr/>
-      </w:pPr>
+        <w:t xml:space="preserve"> Focusing the designing the NODE api for connecting the various components.</w:t>
+      </w:r>
       <w:r>
         <w:rPr>
           <w:rtl w:val="0"/>
@@ -701,8 +1205,121 @@
       </w:rPr>
     </w:lvl>
   </w:abstractNum>
+  <w:abstractNum w:abstractNumId="2">
+    <w:lvl w:ilvl="0">
+      <w:start w:val="1"/>
+      <w:numFmt w:val="bullet"/>
+      <w:lvlText w:val="●"/>
+      <w:lvlJc w:val="left"/>
+      <w:pPr>
+        <w:ind w:left="720" w:hanging="360"/>
+      </w:pPr>
+      <w:rPr>
+        <w:u w:val="none"/>
+      </w:rPr>
+    </w:lvl>
+    <w:lvl w:ilvl="1">
+      <w:start w:val="1"/>
+      <w:numFmt w:val="bullet"/>
+      <w:lvlText w:val="○"/>
+      <w:lvlJc w:val="left"/>
+      <w:pPr>
+        <w:ind w:left="1440" w:hanging="360"/>
+      </w:pPr>
+      <w:rPr>
+        <w:u w:val="none"/>
+      </w:rPr>
+    </w:lvl>
+    <w:lvl w:ilvl="2">
+      <w:start w:val="1"/>
+      <w:numFmt w:val="bullet"/>
+      <w:lvlText w:val="■"/>
+      <w:lvlJc w:val="left"/>
+      <w:pPr>
+        <w:ind w:left="2160" w:hanging="360"/>
+      </w:pPr>
+      <w:rPr>
+        <w:u w:val="none"/>
+      </w:rPr>
+    </w:lvl>
+    <w:lvl w:ilvl="3">
+      <w:start w:val="1"/>
+      <w:numFmt w:val="bullet"/>
+      <w:lvlText w:val="●"/>
+      <w:lvlJc w:val="left"/>
+      <w:pPr>
+        <w:ind w:left="2880" w:hanging="360"/>
+      </w:pPr>
+      <w:rPr>
+        <w:u w:val="none"/>
+      </w:rPr>
+    </w:lvl>
+    <w:lvl w:ilvl="4">
+      <w:start w:val="1"/>
+      <w:numFmt w:val="bullet"/>
+      <w:lvlText w:val="○"/>
+      <w:lvlJc w:val="left"/>
+      <w:pPr>
+        <w:ind w:left="3600" w:hanging="360"/>
+      </w:pPr>
+      <w:rPr>
+        <w:u w:val="none"/>
+      </w:rPr>
+    </w:lvl>
+    <w:lvl w:ilvl="5">
+      <w:start w:val="1"/>
+      <w:numFmt w:val="bullet"/>
+      <w:lvlText w:val="■"/>
+      <w:lvlJc w:val="left"/>
+      <w:pPr>
+        <w:ind w:left="4320" w:hanging="360"/>
+      </w:pPr>
+      <w:rPr>
+        <w:u w:val="none"/>
+      </w:rPr>
+    </w:lvl>
+    <w:lvl w:ilvl="6">
+      <w:start w:val="1"/>
+      <w:numFmt w:val="bullet"/>
+      <w:lvlText w:val="●"/>
+      <w:lvlJc w:val="left"/>
+      <w:pPr>
+        <w:ind w:left="5040" w:hanging="360"/>
+      </w:pPr>
+      <w:rPr>
+        <w:u w:val="none"/>
+      </w:rPr>
+    </w:lvl>
+    <w:lvl w:ilvl="7">
+      <w:start w:val="1"/>
+      <w:numFmt w:val="bullet"/>
+      <w:lvlText w:val="○"/>
+      <w:lvlJc w:val="left"/>
+      <w:pPr>
+        <w:ind w:left="5760" w:hanging="360"/>
+      </w:pPr>
+      <w:rPr>
+        <w:u w:val="none"/>
+      </w:rPr>
+    </w:lvl>
+    <w:lvl w:ilvl="8">
+      <w:start w:val="1"/>
+      <w:numFmt w:val="bullet"/>
+      <w:lvlText w:val="■"/>
+      <w:lvlJc w:val="left"/>
+      <w:pPr>
+        <w:ind w:left="6480" w:hanging="360"/>
+      </w:pPr>
+      <w:rPr>
+        <w:u w:val="none"/>
+      </w:rPr>
+    </w:lvl>
+  </w:abstractNum>
   <w:num w:numId="1">
     <w:abstractNumId w:val="1"/>
+  </w:num>
+  <w:num w:numId="2">
+    <w:abstractNumId w:val="2"/>
   </w:num>
 </w:numbering>
 </file>

</xml_diff>